<commit_message>
Scène de fin commencer
</commit_message>
<xml_diff>
--- a/Doc/Projet Final - Fiche correction.docx
+++ b/Doc/Projet Final - Fiche correction.docx
@@ -1032,8 +1032,14 @@
                 <w:numId w:val="10"/>
               </w:numPr>
               <w:spacing w:after="160" w:line="259" w:lineRule="auto"/>
-            </w:pPr>
-            <w:r>
+              <w:rPr>
+                <w:highlight w:val="yellow"/>
+              </w:rPr>
+            </w:pPr>
+            <w:r>
+              <w:rPr>
+                <w:highlight w:val="yellow"/>
+              </w:rPr>
               <w:t>1 contrôleur - booléen</w:t>
             </w:r>
           </w:p>
@@ -1124,8 +1130,14 @@
                 <w:numId w:val="10"/>
               </w:numPr>
               <w:spacing w:after="160" w:line="259" w:lineRule="auto"/>
-            </w:pPr>
-            <w:r>
+              <w:rPr>
+                <w:highlight w:val="yellow"/>
+              </w:rPr>
+            </w:pPr>
+            <w:r>
+              <w:rPr>
+                <w:highlight w:val="yellow"/>
+              </w:rPr>
               <w:t>1 indicateur dans une interface</w:t>
             </w:r>
           </w:p>
@@ -1663,8 +1675,14 @@
                 <w:numId w:val="10"/>
               </w:numPr>
               <w:spacing w:after="160" w:line="259" w:lineRule="auto"/>
-            </w:pPr>
-            <w:r>
+              <w:rPr>
+                <w:highlight w:val="yellow"/>
+              </w:rPr>
+            </w:pPr>
+            <w:r>
+              <w:rPr>
+                <w:highlight w:val="yellow"/>
+              </w:rPr>
               <w:t>2 évènements</w:t>
             </w:r>
           </w:p>

</xml_diff>

<commit_message>
Mise à jour du document word
</commit_message>
<xml_diff>
--- a/Doc/Projet Final - Fiche correction.docx
+++ b/Doc/Projet Final - Fiche correction.docx
@@ -1003,8 +1003,14 @@
                 <w:numId w:val="10"/>
               </w:numPr>
               <w:spacing w:after="160" w:line="259" w:lineRule="auto"/>
-            </w:pPr>
-            <w:r>
+              <w:rPr>
+                <w:highlight w:val="yellow"/>
+              </w:rPr>
+            </w:pPr>
+            <w:r>
+              <w:rPr>
+                <w:highlight w:val="yellow"/>
+              </w:rPr>
               <w:t>6 objets de jeu</w:t>
             </w:r>
           </w:p>
@@ -1503,6 +1509,9 @@
               <w:spacing w:after="160" w:line="259" w:lineRule="auto"/>
             </w:pPr>
             <w:r>
+              <w:rPr>
+                <w:highlight w:val="yellow"/>
+              </w:rPr>
               <w:t>4 objets de jeu qui sont bougé par code</w:t>
             </w:r>
             <w:r>
@@ -1512,7 +1521,13 @@
               <w:rPr>
                 <w:highlight w:val="green"/>
               </w:rPr>
-              <w:t>3/4</w:t>
+              <w:t>5</w:t>
+            </w:r>
+            <w:r>
+              <w:rPr>
+                <w:highlight w:val="green"/>
+              </w:rPr>
+              <w:t>/4</w:t>
             </w:r>
           </w:p>
           <w:p>

</xml_diff>